<commit_message>
masked the hostname and replaced with example.com
</commit_message>
<xml_diff>
--- a/druid-kerberos-hadoop.docx
+++ b/druid-kerberos-hadoop.docx
@@ -615,7 +615,34 @@
             <w:sz w:val="28"/>
             <w:szCs w:val="28"/>
           </w:rPr>
-          <w:t>druid/r00a4dn0c.bnymellon.net@HADOOP-DQA-CNJ01.BNYMELLON.NET</w:t>
+          <w:t>druid/r00a4dn0c.</w:t>
+        </w:r>
+        <w:r>
+          <w:rPr>
+            <w:rStyle w:val="Hyperlink"/>
+            <w:rFonts w:ascii="Calibri" w:hAnsi="Calibri" w:cs="Calibri"/>
+            <w:sz w:val="28"/>
+            <w:szCs w:val="28"/>
+          </w:rPr>
+          <w:t>example.com</w:t>
+        </w:r>
+        <w:r>
+          <w:rPr>
+            <w:rStyle w:val="Hyperlink"/>
+            <w:rFonts w:ascii="Calibri" w:hAnsi="Calibri" w:cs="Calibri"/>
+            <w:sz w:val="28"/>
+            <w:szCs w:val="28"/>
+          </w:rPr>
+          <w:t>@HADOOP-DQA-CNJ01.</w:t>
+        </w:r>
+        <w:r>
+          <w:rPr>
+            <w:rStyle w:val="Hyperlink"/>
+            <w:rFonts w:ascii="Calibri" w:hAnsi="Calibri" w:cs="Calibri"/>
+            <w:sz w:val="28"/>
+            <w:szCs w:val="28"/>
+          </w:rPr>
+          <w:t>EXAMPLE.COM</w:t>
         </w:r>
       </w:hyperlink>
     </w:p>
@@ -826,85 +853,100 @@
       </w:pPr>
     </w:p>
     <w:p>
+      <w:r>
+        <w:t xml:space="preserve">[druid@r00a4dn0c </w:t>
+      </w:r>
+      <w:proofErr w:type="gramStart"/>
+      <w:r>
+        <w:t>~]$</w:t>
+      </w:r>
+      <w:proofErr w:type="gramEnd"/>
+      <w:r>
+        <w:t xml:space="preserve"> cat /opt/imply-1.2.0/</w:t>
+      </w:r>
+      <w:proofErr w:type="spellStart"/>
+      <w:r>
+        <w:t>conf-quickstart</w:t>
+      </w:r>
+      <w:proofErr w:type="spellEnd"/>
+      <w:r>
+        <w:t>/druid/_common/</w:t>
+      </w:r>
+      <w:proofErr w:type="spellStart"/>
+      <w:r>
+        <w:t>jaas.conf</w:t>
+      </w:r>
+      <w:proofErr w:type="spellEnd"/>
+    </w:p>
+    <w:p>
+      <w:pPr>
+        <w:outlineLvl w:val="0"/>
+      </w:pPr>
+      <w:r>
+        <w:t>Client</w:t>
+      </w:r>
+    </w:p>
+    <w:p>
+      <w:r>
+        <w:t>{</w:t>
+      </w:r>
+    </w:p>
+    <w:p>
+      <w:r>
+        <w:t xml:space="preserve"> </w:t>
+      </w:r>
+      <w:proofErr w:type="gramStart"/>
+      <w:r>
+        <w:t>com.sun.security</w:t>
+      </w:r>
+      <w:proofErr w:type="gramEnd"/>
+      <w:r>
+        <w:t>.auth.module.Krb5LoginModule required</w:t>
+      </w:r>
+    </w:p>
+    <w:p>
+      <w:r>
+        <w:t xml:space="preserve"> </w:t>
+      </w:r>
+      <w:proofErr w:type="spellStart"/>
+      <w:r>
+        <w:t>useTicketCache</w:t>
+      </w:r>
+      <w:proofErr w:type="spellEnd"/>
+      <w:r>
+        <w:t>=false</w:t>
+      </w:r>
+    </w:p>
+    <w:p>
+      <w:r>
+        <w:t xml:space="preserve"> </w:t>
+      </w:r>
+      <w:proofErr w:type="spellStart"/>
+      <w:r>
+        <w:t>doNotPrompt</w:t>
+      </w:r>
+      <w:proofErr w:type="spellEnd"/>
+      <w:r>
+        <w:t>=true</w:t>
+      </w:r>
+    </w:p>
+    <w:p>
+      <w:r>
+        <w:t xml:space="preserve"> principal="druid/r00a4dn0c.</w:t>
+      </w:r>
+      <w:r>
+        <w:t>example.com</w:t>
+      </w:r>
+      <w:r>
+        <w:t>@HADOOP-DQA-CNJ01.</w:t>
+      </w:r>
       <w:bookmarkStart w:id="0" w:name="_GoBack"/>
       <w:bookmarkEnd w:id="0"/>
       <w:r>
-        <w:t xml:space="preserve">[druid@r00a4dn0c </w:t>
-      </w:r>
-      <w:proofErr w:type="gramStart"/>
-      <w:r>
-        <w:t>~]$</w:t>
-      </w:r>
-      <w:proofErr w:type="gramEnd"/>
-      <w:r>
-        <w:t xml:space="preserve"> cat /opt/imply-1.2.0/</w:t>
-      </w:r>
-      <w:proofErr w:type="spellStart"/>
-      <w:r>
-        <w:t>conf-quickstart</w:t>
-      </w:r>
-      <w:proofErr w:type="spellEnd"/>
-      <w:r>
-        <w:t>/druid/_common/</w:t>
-      </w:r>
-      <w:proofErr w:type="spellStart"/>
-      <w:r>
-        <w:t>jaas.conf</w:t>
-      </w:r>
-      <w:proofErr w:type="spellEnd"/>
-    </w:p>
-    <w:p>
-      <w:r>
-        <w:t>Client</w:t>
-      </w:r>
-    </w:p>
-    <w:p>
-      <w:r>
-        <w:t>{</w:t>
-      </w:r>
-    </w:p>
-    <w:p>
-      <w:r>
-        <w:t xml:space="preserve"> </w:t>
-      </w:r>
-      <w:proofErr w:type="gramStart"/>
-      <w:r>
-        <w:t>com.sun.security</w:t>
-      </w:r>
-      <w:proofErr w:type="gramEnd"/>
-      <w:r>
-        <w:t>.auth.module.Krb5LoginModule required</w:t>
-      </w:r>
-    </w:p>
-    <w:p>
-      <w:r>
-        <w:t xml:space="preserve"> </w:t>
-      </w:r>
-      <w:proofErr w:type="spellStart"/>
-      <w:r>
-        <w:t>useTicketCache</w:t>
-      </w:r>
-      <w:proofErr w:type="spellEnd"/>
-      <w:r>
-        <w:t>=false</w:t>
-      </w:r>
-    </w:p>
-    <w:p>
-      <w:r>
-        <w:t xml:space="preserve"> </w:t>
-      </w:r>
-      <w:proofErr w:type="spellStart"/>
-      <w:r>
-        <w:t>doNotPrompt</w:t>
-      </w:r>
-      <w:proofErr w:type="spellEnd"/>
-      <w:r>
-        <w:t>=true</w:t>
-      </w:r>
-    </w:p>
-    <w:p>
-      <w:r>
-        <w:t xml:space="preserve"> principal="druid/r00a4dn0c.bnymellon.net@HADOOP-DQA-CNJ01.BNYMELLON.NET"</w:t>
+        <w:t>EXAMPLE.COM</w:t>
+      </w:r>
+      <w:r>
+        <w:t>"</w:t>
       </w:r>
     </w:p>
     <w:p>

</xml_diff>